<commit_message>
Report and modeling done
</commit_message>
<xml_diff>
--- a/outputs/Model metrics file.docx
+++ b/outputs/Model metrics file.docx
@@ -11,6 +11,7 @@
         <w:t>Model metrics file</w:t>
       </w:r>
     </w:p>
+    <w:p/>
     <w:tbl>
       <w:tblPr>
         <w:tblStyle w:val="GridTable5Dark-Accent2"/>
@@ -19,10 +20,10 @@
         <w:tblLook w:val="04A0" w:firstRow="1" w:lastRow="0" w:firstColumn="1" w:lastColumn="0" w:noHBand="0" w:noVBand="1"/>
       </w:tblPr>
       <w:tblGrid>
-        <w:gridCol w:w="2103"/>
         <w:gridCol w:w="1993"/>
-        <w:gridCol w:w="1737"/>
-        <w:gridCol w:w="3517"/>
+        <w:gridCol w:w="1828"/>
+        <w:gridCol w:w="1372"/>
+        <w:gridCol w:w="4157"/>
       </w:tblGrid>
       <w:tr>
         <w:trPr>
@@ -33,13 +34,13 @@
         <w:tc>
           <w:tcPr>
             <w:cnfStyle w:val="001000000000" w:firstRow="0" w:lastRow="0" w:firstColumn="1" w:lastColumn="0" w:oddVBand="0" w:evenVBand="0" w:oddHBand="0" w:evenHBand="0" w:firstRowFirstColumn="0" w:firstRowLastColumn="0" w:lastRowFirstColumn="0" w:lastRowLastColumn="0"/>
-            <w:tcW w:w="2268" w:type="dxa"/>
+            <w:tcW w:w="1993" w:type="dxa"/>
           </w:tcPr>
           <w:p/>
         </w:tc>
         <w:tc>
           <w:tcPr>
-            <w:tcW w:w="2240" w:type="dxa"/>
+            <w:tcW w:w="1828" w:type="dxa"/>
           </w:tcPr>
           <w:p>
             <w:pPr>
@@ -53,7 +54,7 @@
         </w:tc>
         <w:tc>
           <w:tcPr>
-            <w:tcW w:w="1067" w:type="dxa"/>
+            <w:tcW w:w="1372" w:type="dxa"/>
           </w:tcPr>
           <w:p>
             <w:pPr>
@@ -67,7 +68,7 @@
         </w:tc>
         <w:tc>
           <w:tcPr>
-            <w:tcW w:w="3775" w:type="dxa"/>
+            <w:tcW w:w="4157" w:type="dxa"/>
           </w:tcPr>
           <w:p>
             <w:pPr>
@@ -89,7 +90,7 @@
         <w:tc>
           <w:tcPr>
             <w:cnfStyle w:val="001000000000" w:firstRow="0" w:lastRow="0" w:firstColumn="1" w:lastColumn="0" w:oddVBand="0" w:evenVBand="0" w:oddHBand="0" w:evenHBand="0" w:firstRowFirstColumn="0" w:firstRowLastColumn="0" w:lastRowFirstColumn="0" w:lastRowLastColumn="0"/>
-            <w:tcW w:w="2268" w:type="dxa"/>
+            <w:tcW w:w="1993" w:type="dxa"/>
           </w:tcPr>
           <w:p>
             <w:r>
@@ -99,7 +100,7 @@
         </w:tc>
         <w:tc>
           <w:tcPr>
-            <w:tcW w:w="2240" w:type="dxa"/>
+            <w:tcW w:w="1828" w:type="dxa"/>
           </w:tcPr>
           <w:p>
             <w:pPr>
@@ -107,36 +108,39 @@
               <w:cnfStyle w:val="000000100000" w:firstRow="0" w:lastRow="0" w:firstColumn="0" w:lastColumn="0" w:oddVBand="0" w:evenVBand="0" w:oddHBand="1" w:evenHBand="0" w:firstRowFirstColumn="0" w:firstRowLastColumn="0" w:lastRowFirstColumn="0" w:lastRowLastColumn="0"/>
             </w:pPr>
             <w:r>
-              <w:t>0.76</w:t>
-            </w:r>
-            <w:r>
-              <w:t>0</w:t>
-            </w:r>
-          </w:p>
-        </w:tc>
-        <w:tc>
-          <w:tcPr>
-            <w:tcW w:w="1067" w:type="dxa"/>
-          </w:tcPr>
+              <w:t>0.839</w:t>
+            </w:r>
+          </w:p>
           <w:p>
             <w:pPr>
               <w:jc w:val="center"/>
               <w:cnfStyle w:val="000000100000" w:firstRow="0" w:lastRow="0" w:firstColumn="0" w:lastColumn="0" w:oddVBand="0" w:evenVBand="0" w:oddHBand="1" w:evenHBand="0" w:firstRowFirstColumn="0" w:firstRowLastColumn="0" w:lastRowFirstColumn="0" w:lastRowLastColumn="0"/>
             </w:pPr>
-            <w:r>
-              <w:t>224047.203</w:t>
-            </w:r>
-          </w:p>
+          </w:p>
+        </w:tc>
+        <w:tc>
+          <w:tcPr>
+            <w:tcW w:w="1372" w:type="dxa"/>
+          </w:tcPr>
           <w:p>
             <w:pPr>
               <w:jc w:val="center"/>
               <w:cnfStyle w:val="000000100000" w:firstRow="0" w:lastRow="0" w:firstColumn="0" w:lastColumn="0" w:oddVBand="0" w:evenVBand="0" w:oddHBand="1" w:evenHBand="0" w:firstRowFirstColumn="0" w:firstRowLastColumn="0" w:lastRowFirstColumn="0" w:lastRowLastColumn="0"/>
             </w:pPr>
-          </w:p>
-        </w:tc>
-        <w:tc>
-          <w:tcPr>
-            <w:tcW w:w="3775" w:type="dxa"/>
+            <w:r>
+              <w:t>136589</w:t>
+            </w:r>
+          </w:p>
+          <w:p>
+            <w:pPr>
+              <w:jc w:val="center"/>
+              <w:cnfStyle w:val="000000100000" w:firstRow="0" w:lastRow="0" w:firstColumn="0" w:lastColumn="0" w:oddVBand="0" w:evenVBand="0" w:oddHBand="1" w:evenHBand="0" w:firstRowFirstColumn="0" w:firstRowLastColumn="0" w:lastRowFirstColumn="0" w:lastRowLastColumn="0"/>
+            </w:pPr>
+          </w:p>
+        </w:tc>
+        <w:tc>
+          <w:tcPr>
+            <w:tcW w:w="4157" w:type="dxa"/>
           </w:tcPr>
           <w:p>
             <w:pPr>
@@ -148,24 +152,23 @@
       </w:tr>
       <w:tr>
         <w:trPr>
-          <w:trHeight w:val="839"/>
+          <w:trHeight w:val="885"/>
           <w:jc w:val="center"/>
         </w:trPr>
         <w:tc>
           <w:tcPr>
             <w:cnfStyle w:val="001000000000" w:firstRow="0" w:lastRow="0" w:firstColumn="1" w:lastColumn="0" w:oddVBand="0" w:evenVBand="0" w:oddHBand="0" w:evenHBand="0" w:firstRowFirstColumn="0" w:firstRowLastColumn="0" w:lastRowFirstColumn="0" w:lastRowLastColumn="0"/>
-            <w:tcW w:w="2268" w:type="dxa"/>
-          </w:tcPr>
-          <w:p>
-            <w:r>
-              <w:t>Decision tree</w:t>
-            </w:r>
-          </w:p>
-          <w:p/>
-        </w:tc>
-        <w:tc>
-          <w:tcPr>
-            <w:tcW w:w="2240" w:type="dxa"/>
+            <w:tcW w:w="1993" w:type="dxa"/>
+          </w:tcPr>
+          <w:p>
+            <w:r>
+              <w:t>Polynomial regression</w:t>
+            </w:r>
+          </w:p>
+        </w:tc>
+        <w:tc>
+          <w:tcPr>
+            <w:tcW w:w="1828" w:type="dxa"/>
           </w:tcPr>
           <w:p>
             <w:pPr>
@@ -173,36 +176,39 @@
               <w:cnfStyle w:val="000000000000" w:firstRow="0" w:lastRow="0" w:firstColumn="0" w:lastColumn="0" w:oddVBand="0" w:evenVBand="0" w:oddHBand="0" w:evenHBand="0" w:firstRowFirstColumn="0" w:firstRowLastColumn="0" w:lastRowFirstColumn="0" w:lastRowLastColumn="0"/>
             </w:pPr>
             <w:r>
-              <w:t>0.</w:t>
-            </w:r>
-            <w:r>
-              <w:t>722</w:t>
-            </w:r>
-          </w:p>
-        </w:tc>
-        <w:tc>
-          <w:tcPr>
-            <w:tcW w:w="1067" w:type="dxa"/>
-          </w:tcPr>
+              <w:t>0.856</w:t>
+            </w:r>
+          </w:p>
           <w:p>
             <w:pPr>
               <w:jc w:val="center"/>
               <w:cnfStyle w:val="000000000000" w:firstRow="0" w:lastRow="0" w:firstColumn="0" w:lastColumn="0" w:oddVBand="0" w:evenVBand="0" w:oddHBand="0" w:evenHBand="0" w:firstRowFirstColumn="0" w:firstRowLastColumn="0" w:lastRowFirstColumn="0" w:lastRowLastColumn="0"/>
             </w:pPr>
-            <w:r>
-              <w:t>178029.886</w:t>
-            </w:r>
-          </w:p>
+          </w:p>
+        </w:tc>
+        <w:tc>
+          <w:tcPr>
+            <w:tcW w:w="1372" w:type="dxa"/>
+          </w:tcPr>
           <w:p>
             <w:pPr>
               <w:jc w:val="center"/>
               <w:cnfStyle w:val="000000000000" w:firstRow="0" w:lastRow="0" w:firstColumn="0" w:lastColumn="0" w:oddVBand="0" w:evenVBand="0" w:oddHBand="0" w:evenHBand="0" w:firstRowFirstColumn="0" w:firstRowLastColumn="0" w:lastRowFirstColumn="0" w:lastRowLastColumn="0"/>
             </w:pPr>
-          </w:p>
-        </w:tc>
-        <w:tc>
-          <w:tcPr>
-            <w:tcW w:w="3775" w:type="dxa"/>
+            <w:r>
+              <w:t>129436</w:t>
+            </w:r>
+          </w:p>
+          <w:p>
+            <w:pPr>
+              <w:jc w:val="center"/>
+              <w:cnfStyle w:val="000000000000" w:firstRow="0" w:lastRow="0" w:firstColumn="0" w:lastColumn="0" w:oddVBand="0" w:evenVBand="0" w:oddHBand="0" w:evenHBand="0" w:firstRowFirstColumn="0" w:firstRowLastColumn="0" w:lastRowFirstColumn="0" w:lastRowLastColumn="0"/>
+            </w:pPr>
+          </w:p>
+        </w:tc>
+        <w:tc>
+          <w:tcPr>
+            <w:tcW w:w="4157" w:type="dxa"/>
           </w:tcPr>
           <w:p>
             <w:pPr>
@@ -221,17 +227,31 @@
         <w:tc>
           <w:tcPr>
             <w:cnfStyle w:val="001000000000" w:firstRow="0" w:lastRow="0" w:firstColumn="1" w:lastColumn="0" w:oddVBand="0" w:evenVBand="0" w:oddHBand="0" w:evenHBand="0" w:firstRowFirstColumn="0" w:firstRowLastColumn="0" w:lastRowFirstColumn="0" w:lastRowLastColumn="0"/>
-            <w:tcW w:w="2268" w:type="dxa"/>
-          </w:tcPr>
-          <w:p>
-            <w:r>
-              <w:t>Polynomial regression</w:t>
-            </w:r>
-          </w:p>
-        </w:tc>
-        <w:tc>
-          <w:tcPr>
-            <w:tcW w:w="2240" w:type="dxa"/>
+            <w:tcW w:w="1993" w:type="dxa"/>
+          </w:tcPr>
+          <w:p>
+            <w:pPr>
+              <w:rPr>
+                <w:b w:val="0"/>
+                <w:bCs w:val="0"/>
+              </w:rPr>
+            </w:pPr>
+          </w:p>
+          <w:p>
+            <w:r>
+              <w:t xml:space="preserve">Multiple linear regression model with log transformed </w:t>
+            </w:r>
+            <w:proofErr w:type="gramStart"/>
+            <w:r>
+              <w:t>response</w:t>
+            </w:r>
+            <w:proofErr w:type="gramEnd"/>
+          </w:p>
+          <w:p/>
+        </w:tc>
+        <w:tc>
+          <w:tcPr>
+            <w:tcW w:w="1828" w:type="dxa"/>
           </w:tcPr>
           <w:p>
             <w:pPr>
@@ -239,33 +259,39 @@
               <w:cnfStyle w:val="000000100000" w:firstRow="0" w:lastRow="0" w:firstColumn="0" w:lastColumn="0" w:oddVBand="0" w:evenVBand="0" w:oddHBand="1" w:evenHBand="0" w:firstRowFirstColumn="0" w:firstRowLastColumn="0" w:lastRowFirstColumn="0" w:lastRowLastColumn="0"/>
             </w:pPr>
             <w:r>
-              <w:t>0.872</w:t>
-            </w:r>
-          </w:p>
-        </w:tc>
-        <w:tc>
-          <w:tcPr>
-            <w:tcW w:w="1067" w:type="dxa"/>
-          </w:tcPr>
+              <w:t>0.857</w:t>
+            </w:r>
+          </w:p>
           <w:p>
             <w:pPr>
               <w:jc w:val="center"/>
               <w:cnfStyle w:val="000000100000" w:firstRow="0" w:lastRow="0" w:firstColumn="0" w:lastColumn="0" w:oddVBand="0" w:evenVBand="0" w:oddHBand="1" w:evenHBand="0" w:firstRowFirstColumn="0" w:firstRowLastColumn="0" w:lastRowFirstColumn="0" w:lastRowLastColumn="0"/>
             </w:pPr>
-            <w:r>
-              <w:t>166627.528</w:t>
-            </w:r>
-          </w:p>
+          </w:p>
+        </w:tc>
+        <w:tc>
+          <w:tcPr>
+            <w:tcW w:w="1372" w:type="dxa"/>
+          </w:tcPr>
           <w:p>
             <w:pPr>
               <w:jc w:val="center"/>
               <w:cnfStyle w:val="000000100000" w:firstRow="0" w:lastRow="0" w:firstColumn="0" w:lastColumn="0" w:oddVBand="0" w:evenVBand="0" w:oddHBand="1" w:evenHBand="0" w:firstRowFirstColumn="0" w:firstRowLastColumn="0" w:lastRowFirstColumn="0" w:lastRowLastColumn="0"/>
             </w:pPr>
-          </w:p>
-        </w:tc>
-        <w:tc>
-          <w:tcPr>
-            <w:tcW w:w="3775" w:type="dxa"/>
+            <w:r>
+              <w:t>129093</w:t>
+            </w:r>
+          </w:p>
+          <w:p>
+            <w:pPr>
+              <w:jc w:val="center"/>
+              <w:cnfStyle w:val="000000100000" w:firstRow="0" w:lastRow="0" w:firstColumn="0" w:lastColumn="0" w:oddVBand="0" w:evenVBand="0" w:oddHBand="1" w:evenHBand="0" w:firstRowFirstColumn="0" w:firstRowLastColumn="0" w:lastRowFirstColumn="0" w:lastRowLastColumn="0"/>
+            </w:pPr>
+          </w:p>
+        </w:tc>
+        <w:tc>
+          <w:tcPr>
+            <w:tcW w:w="4157" w:type="dxa"/>
           </w:tcPr>
           <w:p>
             <w:pPr>
@@ -283,69 +309,295 @@
         <w:tc>
           <w:tcPr>
             <w:cnfStyle w:val="001000000000" w:firstRow="0" w:lastRow="0" w:firstColumn="1" w:lastColumn="0" w:oddVBand="0" w:evenVBand="0" w:oddHBand="0" w:evenHBand="0" w:firstRowFirstColumn="0" w:firstRowLastColumn="0" w:lastRowFirstColumn="0" w:lastRowLastColumn="0"/>
-            <w:tcW w:w="2268" w:type="dxa"/>
-          </w:tcPr>
-          <w:p>
-            <w:pPr>
-              <w:rPr>
-                <w:b w:val="0"/>
-                <w:bCs w:val="0"/>
-              </w:rPr>
-            </w:pPr>
-          </w:p>
-          <w:p>
-            <w:r>
-              <w:t xml:space="preserve">Multiple linear regression model with log transformed </w:t>
-            </w:r>
+            <w:tcW w:w="1993" w:type="dxa"/>
+          </w:tcPr>
+          <w:p>
+            <w:proofErr w:type="spellStart"/>
+            <w:r>
+              <w:t>XGBoost</w:t>
+            </w:r>
+            <w:proofErr w:type="spellEnd"/>
+          </w:p>
+        </w:tc>
+        <w:tc>
+          <w:tcPr>
+            <w:tcW w:w="1828" w:type="dxa"/>
+          </w:tcPr>
+          <w:p>
+            <w:pPr>
+              <w:jc w:val="center"/>
+              <w:cnfStyle w:val="000000000000" w:firstRow="0" w:lastRow="0" w:firstColumn="0" w:lastColumn="0" w:oddVBand="0" w:evenVBand="0" w:oddHBand="0" w:evenHBand="0" w:firstRowFirstColumn="0" w:firstRowLastColumn="0" w:lastRowFirstColumn="0" w:lastRowLastColumn="0"/>
+            </w:pPr>
+            <w:r>
+              <w:t>0.887</w:t>
+            </w:r>
+          </w:p>
+          <w:p>
+            <w:pPr>
+              <w:jc w:val="center"/>
+              <w:cnfStyle w:val="000000000000" w:firstRow="0" w:lastRow="0" w:firstColumn="0" w:lastColumn="0" w:oddVBand="0" w:evenVBand="0" w:oddHBand="0" w:evenHBand="0" w:firstRowFirstColumn="0" w:firstRowLastColumn="0" w:lastRowFirstColumn="0" w:lastRowLastColumn="0"/>
+            </w:pPr>
+          </w:p>
+        </w:tc>
+        <w:tc>
+          <w:tcPr>
+            <w:tcW w:w="1372" w:type="dxa"/>
+          </w:tcPr>
+          <w:p>
+            <w:pPr>
+              <w:jc w:val="center"/>
+              <w:cnfStyle w:val="000000000000" w:firstRow="0" w:lastRow="0" w:firstColumn="0" w:lastColumn="0" w:oddVBand="0" w:evenVBand="0" w:oddHBand="0" w:evenHBand="0" w:firstRowFirstColumn="0" w:firstRowLastColumn="0" w:lastRowFirstColumn="0" w:lastRowLastColumn="0"/>
+            </w:pPr>
+            <w:r>
+              <w:t>114524.052</w:t>
+            </w:r>
+          </w:p>
+          <w:p>
+            <w:pPr>
+              <w:cnfStyle w:val="000000000000" w:firstRow="0" w:lastRow="0" w:firstColumn="0" w:lastColumn="0" w:oddVBand="0" w:evenVBand="0" w:oddHBand="0" w:evenHBand="0" w:firstRowFirstColumn="0" w:firstRowLastColumn="0" w:lastRowFirstColumn="0" w:lastRowLastColumn="0"/>
+            </w:pPr>
+          </w:p>
+        </w:tc>
+        <w:tc>
+          <w:tcPr>
+            <w:tcW w:w="4157" w:type="dxa"/>
+          </w:tcPr>
+          <w:p>
+            <w:pPr>
+              <w:pStyle w:val="HTMLPreformatted"/>
+              <w:spacing w:line="244" w:lineRule="atLeast"/>
+              <w:cnfStyle w:val="000000000000" w:firstRow="0" w:lastRow="0" w:firstColumn="0" w:lastColumn="0" w:oddVBand="0" w:evenVBand="0" w:oddHBand="0" w:evenHBand="0" w:firstRowFirstColumn="0" w:firstRowLastColumn="0" w:lastRowFirstColumn="0" w:lastRowLastColumn="0"/>
+            </w:pPr>
+            <w:r>
+              <w:rPr>
+                <w:rStyle w:val="s1"/>
+              </w:rPr>
+              <w:t>{'objective'</w:t>
+            </w:r>
+            <w:r>
+              <w:rPr>
+                <w:rStyle w:val="p"/>
+              </w:rPr>
+              <w:t>:</w:t>
+            </w:r>
+            <w:r>
+              <w:t xml:space="preserve"> </w:t>
+            </w:r>
+            <w:r>
+              <w:rPr>
+                <w:rStyle w:val="s1"/>
+              </w:rPr>
+              <w:t>'</w:t>
+            </w:r>
+            <w:proofErr w:type="spellStart"/>
             <w:proofErr w:type="gramStart"/>
             <w:r>
-              <w:t>response</w:t>
-            </w:r>
+              <w:rPr>
+                <w:rStyle w:val="s1"/>
+              </w:rPr>
+              <w:t>reg:squarederror</w:t>
+            </w:r>
+            <w:proofErr w:type="spellEnd"/>
             <w:proofErr w:type="gramEnd"/>
-          </w:p>
-          <w:p/>
-        </w:tc>
-        <w:tc>
-          <w:tcPr>
-            <w:tcW w:w="2240" w:type="dxa"/>
-          </w:tcPr>
-          <w:p>
-            <w:pPr>
-              <w:jc w:val="center"/>
+            <w:r>
+              <w:rPr>
+                <w:rStyle w:val="s1"/>
+              </w:rPr>
+              <w:t>'</w:t>
+            </w:r>
+            <w:r>
+              <w:rPr>
+                <w:rStyle w:val="p"/>
+              </w:rPr>
+              <w:t>,</w:t>
+            </w:r>
+            <w:r>
+              <w:t xml:space="preserve"> </w:t>
+            </w:r>
+            <w:r>
+              <w:rPr>
+                <w:rStyle w:val="s1"/>
+              </w:rPr>
+              <w:t>'</w:t>
+            </w:r>
+            <w:proofErr w:type="spellStart"/>
+            <w:r>
+              <w:rPr>
+                <w:rStyle w:val="s1"/>
+              </w:rPr>
+              <w:t>max_depth</w:t>
+            </w:r>
+            <w:proofErr w:type="spellEnd"/>
+            <w:r>
+              <w:rPr>
+                <w:rStyle w:val="s1"/>
+              </w:rPr>
+              <w:t>'</w:t>
+            </w:r>
+            <w:r>
+              <w:rPr>
+                <w:rStyle w:val="p"/>
+              </w:rPr>
+              <w:t>:</w:t>
+            </w:r>
+            <w:r>
+              <w:t xml:space="preserve"> </w:t>
+            </w:r>
+            <w:r>
+              <w:rPr>
+                <w:rStyle w:val="mi"/>
+              </w:rPr>
+              <w:t>4</w:t>
+            </w:r>
+            <w:r>
+              <w:rPr>
+                <w:rStyle w:val="p"/>
+              </w:rPr>
+              <w:t>,</w:t>
+            </w:r>
+            <w:r>
+              <w:t xml:space="preserve"> </w:t>
+            </w:r>
+            <w:r>
+              <w:rPr>
+                <w:rStyle w:val="s1"/>
+              </w:rPr>
+              <w:t>'</w:t>
+            </w:r>
+            <w:proofErr w:type="spellStart"/>
+            <w:r>
+              <w:rPr>
+                <w:rStyle w:val="s1"/>
+              </w:rPr>
+              <w:t>reg_lambda</w:t>
+            </w:r>
+            <w:proofErr w:type="spellEnd"/>
+            <w:r>
+              <w:rPr>
+                <w:rStyle w:val="s1"/>
+              </w:rPr>
+              <w:t>'</w:t>
+            </w:r>
+            <w:r>
+              <w:rPr>
+                <w:rStyle w:val="p"/>
+              </w:rPr>
+              <w:t>:</w:t>
+            </w:r>
+            <w:r>
+              <w:t xml:space="preserve"> </w:t>
+            </w:r>
+            <w:r>
+              <w:rPr>
+                <w:rStyle w:val="mi"/>
+              </w:rPr>
+              <w:t>1</w:t>
+            </w:r>
+            <w:r>
+              <w:rPr>
+                <w:rStyle w:val="p"/>
+              </w:rPr>
+              <w:t>,</w:t>
+            </w:r>
+            <w:r>
+              <w:t xml:space="preserve"> </w:t>
+            </w:r>
+            <w:r>
+              <w:rPr>
+                <w:rStyle w:val="s1"/>
+              </w:rPr>
+              <w:t>'</w:t>
+            </w:r>
+            <w:proofErr w:type="spellStart"/>
+            <w:r>
+              <w:rPr>
+                <w:rStyle w:val="s1"/>
+              </w:rPr>
+              <w:t>min_split_loss</w:t>
+            </w:r>
+            <w:proofErr w:type="spellEnd"/>
+            <w:r>
+              <w:rPr>
+                <w:rStyle w:val="s1"/>
+              </w:rPr>
+              <w:t>'</w:t>
+            </w:r>
+            <w:r>
+              <w:rPr>
+                <w:rStyle w:val="p"/>
+              </w:rPr>
+              <w:t>:</w:t>
+            </w:r>
+            <w:r>
+              <w:t xml:space="preserve"> </w:t>
+            </w:r>
+            <w:r>
+              <w:rPr>
+                <w:rStyle w:val="mi"/>
+              </w:rPr>
+              <w:t>0</w:t>
+            </w:r>
+            <w:r>
+              <w:rPr>
+                <w:rStyle w:val="p"/>
+              </w:rPr>
+              <w:t>,</w:t>
+            </w:r>
+            <w:r>
+              <w:t xml:space="preserve"> </w:t>
+            </w:r>
+            <w:r>
+              <w:rPr>
+                <w:rStyle w:val="s1"/>
+              </w:rPr>
+              <w:t>'</w:t>
+            </w:r>
+            <w:proofErr w:type="spellStart"/>
+            <w:r>
+              <w:rPr>
+                <w:rStyle w:val="s1"/>
+              </w:rPr>
+              <w:t>learning_rate</w:t>
+            </w:r>
+            <w:proofErr w:type="spellEnd"/>
+            <w:r>
+              <w:rPr>
+                <w:rStyle w:val="s1"/>
+              </w:rPr>
+              <w:t>'</w:t>
+            </w:r>
+            <w:r>
+              <w:rPr>
+                <w:rStyle w:val="p"/>
+              </w:rPr>
+              <w:t>:</w:t>
+            </w:r>
+            <w:r>
+              <w:t xml:space="preserve"> </w:t>
+            </w:r>
+            <w:r>
+              <w:rPr>
+                <w:rStyle w:val="mf"/>
+              </w:rPr>
+              <w:t>0.5</w:t>
+            </w:r>
+            <w:r>
+              <w:rPr>
+                <w:rStyle w:val="p"/>
+              </w:rPr>
+              <w:t>}</w:t>
+            </w:r>
+          </w:p>
+          <w:p>
+            <w:pPr>
               <w:cnfStyle w:val="000000000000" w:firstRow="0" w:lastRow="0" w:firstColumn="0" w:lastColumn="0" w:oddVBand="0" w:evenVBand="0" w:oddHBand="0" w:evenHBand="0" w:firstRowFirstColumn="0" w:firstRowLastColumn="0" w:lastRowFirstColumn="0" w:lastRowLastColumn="0"/>
             </w:pPr>
-            <w:r>
-              <w:t>0.853</w:t>
-            </w:r>
-          </w:p>
-        </w:tc>
-        <w:tc>
-          <w:tcPr>
-            <w:tcW w:w="1067" w:type="dxa"/>
-          </w:tcPr>
-          <w:p>
-            <w:pPr>
-              <w:jc w:val="center"/>
-              <w:cnfStyle w:val="000000000000" w:firstRow="0" w:lastRow="0" w:firstColumn="0" w:lastColumn="0" w:oddVBand="0" w:evenVBand="0" w:oddHBand="0" w:evenHBand="0" w:firstRowFirstColumn="0" w:firstRowLastColumn="0" w:lastRowFirstColumn="0" w:lastRowLastColumn="0"/>
-            </w:pPr>
-            <w:r>
-              <w:t>178713.492</w:t>
-            </w:r>
-          </w:p>
-          <w:p>
-            <w:pPr>
-              <w:jc w:val="center"/>
-              <w:cnfStyle w:val="000000000000" w:firstRow="0" w:lastRow="0" w:firstColumn="0" w:lastColumn="0" w:oddVBand="0" w:evenVBand="0" w:oddHBand="0" w:evenHBand="0" w:firstRowFirstColumn="0" w:firstRowLastColumn="0" w:lastRowFirstColumn="0" w:lastRowLastColumn="0"/>
-            </w:pPr>
-          </w:p>
-        </w:tc>
-        <w:tc>
-          <w:tcPr>
-            <w:tcW w:w="3775" w:type="dxa"/>
-          </w:tcPr>
-          <w:p>
-            <w:pPr>
-              <w:jc w:val="center"/>
+          </w:p>
+          <w:p>
+            <w:pPr>
+              <w:tabs>
+                <w:tab w:val="left" w:pos="495"/>
+              </w:tabs>
               <w:cnfStyle w:val="000000000000" w:firstRow="0" w:lastRow="0" w:firstColumn="0" w:lastColumn="0" w:oddVBand="0" w:evenVBand="0" w:oddHBand="0" w:evenHBand="0" w:firstRowFirstColumn="0" w:firstRowLastColumn="0" w:lastRowFirstColumn="0" w:lastRowLastColumn="0"/>
             </w:pPr>
           </w:p>
@@ -360,19 +612,17 @@
         <w:tc>
           <w:tcPr>
             <w:cnfStyle w:val="001000000000" w:firstRow="0" w:lastRow="0" w:firstColumn="1" w:lastColumn="0" w:oddVBand="0" w:evenVBand="0" w:oddHBand="0" w:evenHBand="0" w:firstRowFirstColumn="0" w:firstRowLastColumn="0" w:lastRowFirstColumn="0" w:lastRowLastColumn="0"/>
-            <w:tcW w:w="2268" w:type="dxa"/>
-          </w:tcPr>
-          <w:p>
-            <w:proofErr w:type="spellStart"/>
-            <w:r>
-              <w:t>XGBoost</w:t>
-            </w:r>
-            <w:proofErr w:type="spellEnd"/>
-          </w:p>
-        </w:tc>
-        <w:tc>
-          <w:tcPr>
-            <w:tcW w:w="2240" w:type="dxa"/>
+            <w:tcW w:w="1993" w:type="dxa"/>
+          </w:tcPr>
+          <w:p>
+            <w:r>
+              <w:t>Random Forest</w:t>
+            </w:r>
+          </w:p>
+        </w:tc>
+        <w:tc>
+          <w:tcPr>
+            <w:tcW w:w="1828" w:type="dxa"/>
           </w:tcPr>
           <w:p>
             <w:pPr>
@@ -380,266 +630,197 @@
               <w:cnfStyle w:val="000000100000" w:firstRow="0" w:lastRow="0" w:firstColumn="0" w:lastColumn="0" w:oddVBand="0" w:evenVBand="0" w:oddHBand="1" w:evenHBand="0" w:firstRowFirstColumn="0" w:firstRowLastColumn="0" w:lastRowFirstColumn="0" w:lastRowLastColumn="0"/>
             </w:pPr>
             <w:r>
-              <w:t>0.8</w:t>
-            </w:r>
-            <w:r>
-              <w:t>78</w:t>
-            </w:r>
-          </w:p>
-        </w:tc>
-        <w:tc>
-          <w:tcPr>
-            <w:tcW w:w="1067" w:type="dxa"/>
-          </w:tcPr>
+              <w:t>0.912</w:t>
+            </w:r>
+          </w:p>
           <w:p>
             <w:pPr>
               <w:jc w:val="center"/>
               <w:cnfStyle w:val="000000100000" w:firstRow="0" w:lastRow="0" w:firstColumn="0" w:lastColumn="0" w:oddVBand="0" w:evenVBand="0" w:oddHBand="1" w:evenHBand="0" w:firstRowFirstColumn="0" w:firstRowLastColumn="0" w:lastRowFirstColumn="0" w:lastRowLastColumn="0"/>
             </w:pPr>
-            <w:r>
-              <w:t>152313.680885</w:t>
-            </w:r>
-          </w:p>
-        </w:tc>
-        <w:tc>
-          <w:tcPr>
-            <w:tcW w:w="3775" w:type="dxa"/>
+          </w:p>
+        </w:tc>
+        <w:tc>
+          <w:tcPr>
+            <w:tcW w:w="1372" w:type="dxa"/>
+          </w:tcPr>
+          <w:p>
+            <w:pPr>
+              <w:jc w:val="center"/>
+              <w:cnfStyle w:val="000000100000" w:firstRow="0" w:lastRow="0" w:firstColumn="0" w:lastColumn="0" w:oddVBand="0" w:evenVBand="0" w:oddHBand="1" w:evenHBand="0" w:firstRowFirstColumn="0" w:firstRowLastColumn="0" w:lastRowFirstColumn="0" w:lastRowLastColumn="0"/>
+            </w:pPr>
+            <w:r>
+              <w:t>100904.277</w:t>
+            </w:r>
+          </w:p>
+          <w:p>
+            <w:pPr>
+              <w:jc w:val="center"/>
+              <w:cnfStyle w:val="000000100000" w:firstRow="0" w:lastRow="0" w:firstColumn="0" w:lastColumn="0" w:oddVBand="0" w:evenVBand="0" w:oddHBand="1" w:evenHBand="0" w:firstRowFirstColumn="0" w:firstRowLastColumn="0" w:lastRowFirstColumn="0" w:lastRowLastColumn="0"/>
+            </w:pPr>
+          </w:p>
+          <w:p>
+            <w:pPr>
+              <w:jc w:val="center"/>
+              <w:cnfStyle w:val="000000100000" w:firstRow="0" w:lastRow="0" w:firstColumn="0" w:lastColumn="0" w:oddVBand="0" w:evenVBand="0" w:oddHBand="1" w:evenHBand="0" w:firstRowFirstColumn="0" w:firstRowLastColumn="0" w:lastRowFirstColumn="0" w:lastRowLastColumn="0"/>
+            </w:pPr>
+          </w:p>
+        </w:tc>
+        <w:tc>
+          <w:tcPr>
+            <w:tcW w:w="4157" w:type="dxa"/>
           </w:tcPr>
           <w:p>
             <w:pPr>
               <w:pStyle w:val="HTMLPreformatted"/>
+              <w:wordWrap w:val="0"/>
               <w:spacing w:line="244" w:lineRule="atLeast"/>
               <w:cnfStyle w:val="000000100000" w:firstRow="0" w:lastRow="0" w:firstColumn="0" w:lastColumn="0" w:oddVBand="0" w:evenVBand="0" w:oddHBand="1" w:evenHBand="0" w:firstRowFirstColumn="0" w:firstRowLastColumn="0" w:lastRowFirstColumn="0" w:lastRowLastColumn="0"/>
             </w:pPr>
             <w:r>
-              <w:rPr>
-                <w:rStyle w:val="s1"/>
-              </w:rPr>
-              <w:t>{'objective'</w:t>
-            </w:r>
-            <w:r>
-              <w:rPr>
-                <w:rStyle w:val="p"/>
-              </w:rPr>
-              <w:t>:</w:t>
-            </w:r>
-            <w:r>
-              <w:t xml:space="preserve"> </w:t>
-            </w:r>
-            <w:r>
-              <w:rPr>
-                <w:rStyle w:val="s1"/>
-              </w:rPr>
-              <w:t>'</w:t>
+              <w:t>{'</w:t>
+            </w:r>
+            <w:proofErr w:type="spellStart"/>
+            <w:r>
+              <w:t>n_estimators</w:t>
+            </w:r>
+            <w:proofErr w:type="spellEnd"/>
+            <w:r>
+              <w:t>': 70,</w:t>
+            </w:r>
+          </w:p>
+          <w:p>
+            <w:pPr>
+              <w:pStyle w:val="HTMLPreformatted"/>
+              <w:wordWrap w:val="0"/>
+              <w:spacing w:line="244" w:lineRule="atLeast"/>
+              <w:cnfStyle w:val="000000100000" w:firstRow="0" w:lastRow="0" w:firstColumn="0" w:lastColumn="0" w:oddVBand="0" w:evenVBand="0" w:oddHBand="1" w:evenHBand="0" w:firstRowFirstColumn="0" w:firstRowLastColumn="0" w:lastRowFirstColumn="0" w:lastRowLastColumn="0"/>
+            </w:pPr>
+            <w:r>
+              <w:t xml:space="preserve"> '</w:t>
             </w:r>
             <w:proofErr w:type="spellStart"/>
             <w:proofErr w:type="gramStart"/>
             <w:r>
-              <w:rPr>
-                <w:rStyle w:val="s1"/>
-              </w:rPr>
-              <w:t>reg:squarederror</w:t>
+              <w:t>min</w:t>
+            </w:r>
+            <w:proofErr w:type="gramEnd"/>
+            <w:r>
+              <w:t>_samples_split</w:t>
             </w:r>
             <w:proofErr w:type="spellEnd"/>
+            <w:r>
+              <w:t>': 5,</w:t>
+            </w:r>
+          </w:p>
+          <w:p>
+            <w:pPr>
+              <w:pStyle w:val="HTMLPreformatted"/>
+              <w:wordWrap w:val="0"/>
+              <w:spacing w:line="244" w:lineRule="atLeast"/>
+              <w:cnfStyle w:val="000000100000" w:firstRow="0" w:lastRow="0" w:firstColumn="0" w:lastColumn="0" w:oddVBand="0" w:evenVBand="0" w:oddHBand="1" w:evenHBand="0" w:firstRowFirstColumn="0" w:firstRowLastColumn="0" w:lastRowFirstColumn="0" w:lastRowLastColumn="0"/>
+            </w:pPr>
+            <w:r>
+              <w:t xml:space="preserve"> '</w:t>
+            </w:r>
+            <w:proofErr w:type="spellStart"/>
+            <w:proofErr w:type="gramStart"/>
+            <w:r>
+              <w:t>min</w:t>
+            </w:r>
             <w:proofErr w:type="gramEnd"/>
             <w:r>
-              <w:rPr>
-                <w:rStyle w:val="s1"/>
-              </w:rPr>
-              <w:t>'</w:t>
-            </w:r>
-            <w:r>
-              <w:rPr>
-                <w:rStyle w:val="p"/>
-              </w:rPr>
-              <w:t>,</w:t>
-            </w:r>
-            <w:r>
-              <w:t xml:space="preserve"> </w:t>
-            </w:r>
-            <w:r>
-              <w:rPr>
-                <w:rStyle w:val="s1"/>
-              </w:rPr>
-              <w:t>'</w:t>
+              <w:t>_samples_leaf</w:t>
+            </w:r>
+            <w:proofErr w:type="spellEnd"/>
+            <w:r>
+              <w:t>': 1,</w:t>
+            </w:r>
+          </w:p>
+          <w:p>
+            <w:pPr>
+              <w:pStyle w:val="HTMLPreformatted"/>
+              <w:wordWrap w:val="0"/>
+              <w:spacing w:line="244" w:lineRule="atLeast"/>
+              <w:cnfStyle w:val="000000100000" w:firstRow="0" w:lastRow="0" w:firstColumn="0" w:lastColumn="0" w:oddVBand="0" w:evenVBand="0" w:oddHBand="1" w:evenHBand="0" w:firstRowFirstColumn="0" w:firstRowLastColumn="0" w:lastRowFirstColumn="0" w:lastRowLastColumn="0"/>
+            </w:pPr>
+            <w:r>
+              <w:t xml:space="preserve"> '</w:t>
             </w:r>
             <w:proofErr w:type="spellStart"/>
-            <w:r>
-              <w:rPr>
-                <w:rStyle w:val="s1"/>
-              </w:rPr>
-              <w:t>max_depth</w:t>
+            <w:proofErr w:type="gramStart"/>
+            <w:r>
+              <w:t>max</w:t>
+            </w:r>
+            <w:proofErr w:type="gramEnd"/>
+            <w:r>
+              <w:t>_features</w:t>
             </w:r>
             <w:proofErr w:type="spellEnd"/>
             <w:r>
-              <w:rPr>
-                <w:rStyle w:val="s1"/>
-              </w:rPr>
-              <w:t>'</w:t>
-            </w:r>
-            <w:r>
-              <w:rPr>
-                <w:rStyle w:val="p"/>
-              </w:rPr>
-              <w:t>:</w:t>
-            </w:r>
-            <w:r>
-              <w:t xml:space="preserve"> </w:t>
-            </w:r>
-            <w:r>
-              <w:rPr>
-                <w:rStyle w:val="mi"/>
-              </w:rPr>
-              <w:t>4</w:t>
-            </w:r>
-            <w:r>
-              <w:rPr>
-                <w:rStyle w:val="p"/>
-              </w:rPr>
-              <w:t>,</w:t>
-            </w:r>
-            <w:r>
-              <w:t xml:space="preserve"> </w:t>
-            </w:r>
-            <w:r>
-              <w:rPr>
-                <w:rStyle w:val="s1"/>
-              </w:rPr>
-              <w:t>'</w:t>
+              <w:t>': 0.3,</w:t>
+            </w:r>
+          </w:p>
+          <w:p>
+            <w:pPr>
+              <w:pStyle w:val="HTMLPreformatted"/>
+              <w:wordWrap w:val="0"/>
+              <w:spacing w:line="244" w:lineRule="atLeast"/>
+              <w:cnfStyle w:val="000000100000" w:firstRow="0" w:lastRow="0" w:firstColumn="0" w:lastColumn="0" w:oddVBand="0" w:evenVBand="0" w:oddHBand="1" w:evenHBand="0" w:firstRowFirstColumn="0" w:firstRowLastColumn="0" w:lastRowFirstColumn="0" w:lastRowLastColumn="0"/>
+            </w:pPr>
+            <w:r>
+              <w:t xml:space="preserve"> '</w:t>
             </w:r>
             <w:proofErr w:type="spellStart"/>
-            <w:r>
-              <w:rPr>
-                <w:rStyle w:val="s1"/>
-              </w:rPr>
-              <w:t>reg_lambda</w:t>
+            <w:proofErr w:type="gramStart"/>
+            <w:r>
+              <w:t>max</w:t>
+            </w:r>
+            <w:proofErr w:type="gramEnd"/>
+            <w:r>
+              <w:t>_depth</w:t>
             </w:r>
             <w:proofErr w:type="spellEnd"/>
             <w:r>
-              <w:rPr>
-                <w:rStyle w:val="s1"/>
-              </w:rPr>
-              <w:t>'</w:t>
-            </w:r>
-            <w:r>
-              <w:rPr>
-                <w:rStyle w:val="p"/>
-              </w:rPr>
-              <w:t>:</w:t>
-            </w:r>
-            <w:r>
-              <w:t xml:space="preserve"> </w:t>
-            </w:r>
-            <w:r>
-              <w:rPr>
-                <w:rStyle w:val="mi"/>
-              </w:rPr>
-              <w:t>1</w:t>
-            </w:r>
-            <w:r>
-              <w:rPr>
-                <w:rStyle w:val="p"/>
-              </w:rPr>
-              <w:t>,</w:t>
-            </w:r>
-            <w:r>
-              <w:t xml:space="preserve"> </w:t>
-            </w:r>
-            <w:r>
-              <w:rPr>
-                <w:rStyle w:val="s1"/>
-              </w:rPr>
-              <w:t>'</w:t>
-            </w:r>
-            <w:proofErr w:type="spellStart"/>
-            <w:r>
-              <w:rPr>
-                <w:rStyle w:val="s1"/>
-              </w:rPr>
-              <w:t>min_split_loss</w:t>
-            </w:r>
-            <w:proofErr w:type="spellEnd"/>
-            <w:r>
-              <w:rPr>
-                <w:rStyle w:val="s1"/>
-              </w:rPr>
-              <w:t>'</w:t>
-            </w:r>
-            <w:r>
-              <w:rPr>
-                <w:rStyle w:val="p"/>
-              </w:rPr>
-              <w:t>:</w:t>
-            </w:r>
-            <w:r>
-              <w:t xml:space="preserve"> </w:t>
-            </w:r>
-            <w:r>
-              <w:rPr>
-                <w:rStyle w:val="mi"/>
-              </w:rPr>
-              <w:t>0</w:t>
-            </w:r>
-            <w:r>
-              <w:rPr>
-                <w:rStyle w:val="p"/>
-              </w:rPr>
-              <w:t>,</w:t>
-            </w:r>
-            <w:r>
-              <w:t xml:space="preserve"> </w:t>
-            </w:r>
-            <w:r>
-              <w:rPr>
-                <w:rStyle w:val="s1"/>
-              </w:rPr>
-              <w:t>'</w:t>
-            </w:r>
-            <w:proofErr w:type="spellStart"/>
-            <w:r>
-              <w:rPr>
-                <w:rStyle w:val="s1"/>
-              </w:rPr>
-              <w:t>learning_rate</w:t>
-            </w:r>
-            <w:proofErr w:type="spellEnd"/>
-            <w:r>
-              <w:rPr>
-                <w:rStyle w:val="s1"/>
-              </w:rPr>
-              <w:t>'</w:t>
-            </w:r>
-            <w:r>
-              <w:rPr>
-                <w:rStyle w:val="p"/>
-              </w:rPr>
-              <w:t>:</w:t>
-            </w:r>
-            <w:r>
-              <w:t xml:space="preserve"> </w:t>
-            </w:r>
-            <w:r>
-              <w:rPr>
-                <w:rStyle w:val="mf"/>
-              </w:rPr>
-              <w:t>0.5</w:t>
-            </w:r>
-            <w:r>
-              <w:rPr>
-                <w:rStyle w:val="p"/>
-              </w:rPr>
-              <w:t>}</w:t>
-            </w:r>
-          </w:p>
-          <w:p>
-            <w:pPr>
+              <w:t>': 80,</w:t>
+            </w:r>
+          </w:p>
+          <w:p>
+            <w:pPr>
+              <w:pStyle w:val="HTMLPreformatted"/>
+              <w:wordWrap w:val="0"/>
+              <w:spacing w:line="244" w:lineRule="atLeast"/>
               <w:cnfStyle w:val="000000100000" w:firstRow="0" w:lastRow="0" w:firstColumn="0" w:lastColumn="0" w:oddVBand="0" w:evenVBand="0" w:oddHBand="1" w:evenHBand="0" w:firstRowFirstColumn="0" w:firstRowLastColumn="0" w:lastRowFirstColumn="0" w:lastRowLastColumn="0"/>
             </w:pPr>
+            <w:r>
+              <w:t xml:space="preserve"> 'bootstrap': False}</w:t>
+            </w:r>
+          </w:p>
+          <w:p>
+            <w:pPr>
+              <w:pStyle w:val="HTMLPreformatted"/>
+              <w:wordWrap w:val="0"/>
+              <w:textAlignment w:val="baseline"/>
+              <w:cnfStyle w:val="000000100000" w:firstRow="0" w:lastRow="0" w:firstColumn="0" w:lastColumn="0" w:oddVBand="0" w:evenVBand="0" w:oddHBand="1" w:evenHBand="0" w:firstRowFirstColumn="0" w:firstRowLastColumn="0" w:lastRowFirstColumn="0" w:lastRowLastColumn="0"/>
+              <w:rPr>
+                <w:color w:val="000000"/>
+                <w:sz w:val="21"/>
+                <w:szCs w:val="21"/>
+              </w:rPr>
+            </w:pPr>
+            <w:r>
+              <w:rPr>
+                <w:color w:val="000000"/>
+                <w:sz w:val="21"/>
+                <w:szCs w:val="21"/>
+              </w:rPr>
+              <w:t>Random Forest Train set R^2:  0.9936399329887886</w:t>
+            </w:r>
           </w:p>
           <w:p>
             <w:pPr>
               <w:tabs>
-                <w:tab w:val="left" w:pos="495"/>
+                <w:tab w:val="left" w:pos="669"/>
               </w:tabs>
               <w:cnfStyle w:val="000000100000" w:firstRow="0" w:lastRow="0" w:firstColumn="0" w:lastColumn="0" w:oddVBand="0" w:evenVBand="0" w:oddHBand="1" w:evenHBand="0" w:firstRowFirstColumn="0" w:firstRowLastColumn="0" w:lastRowFirstColumn="0" w:lastRowLastColumn="0"/>
             </w:pPr>
@@ -648,249 +829,46 @@
       </w:tr>
       <w:tr>
         <w:trPr>
-          <w:trHeight w:val="885"/>
-          <w:jc w:val="center"/>
-        </w:trPr>
-        <w:tc>
-          <w:tcPr>
-            <w:cnfStyle w:val="001000000000" w:firstRow="0" w:lastRow="0" w:firstColumn="1" w:lastColumn="0" w:oddVBand="0" w:evenVBand="0" w:oddHBand="0" w:evenHBand="0" w:firstRowFirstColumn="0" w:firstRowLastColumn="0" w:lastRowFirstColumn="0" w:lastRowLastColumn="0"/>
-            <w:tcW w:w="2268" w:type="dxa"/>
-          </w:tcPr>
-          <w:p>
-            <w:r>
-              <w:t>Random Forest</w:t>
-            </w:r>
-          </w:p>
-        </w:tc>
-        <w:tc>
-          <w:tcPr>
-            <w:tcW w:w="2240" w:type="dxa"/>
-          </w:tcPr>
-          <w:p>
-            <w:pPr>
-              <w:jc w:val="center"/>
-              <w:cnfStyle w:val="000000000000" w:firstRow="0" w:lastRow="0" w:firstColumn="0" w:lastColumn="0" w:oddVBand="0" w:evenVBand="0" w:oddHBand="0" w:evenHBand="0" w:firstRowFirstColumn="0" w:firstRowLastColumn="0" w:lastRowFirstColumn="0" w:lastRowLastColumn="0"/>
-            </w:pPr>
-            <w:r>
-              <w:t>0.8</w:t>
-            </w:r>
-            <w:r>
-              <w:t>85</w:t>
-            </w:r>
-          </w:p>
-        </w:tc>
-        <w:tc>
-          <w:tcPr>
-            <w:tcW w:w="1067" w:type="dxa"/>
-          </w:tcPr>
-          <w:p>
-            <w:pPr>
-              <w:jc w:val="center"/>
-              <w:cnfStyle w:val="000000000000" w:firstRow="0" w:lastRow="0" w:firstColumn="0" w:lastColumn="0" w:oddVBand="0" w:evenVBand="0" w:oddHBand="0" w:evenHBand="0" w:firstRowFirstColumn="0" w:firstRowLastColumn="0" w:lastRowFirstColumn="0" w:lastRowLastColumn="0"/>
-            </w:pPr>
-            <w:r>
-              <w:t xml:space="preserve"> </w:t>
-            </w:r>
-            <w:r>
-              <w:t>155176.301</w:t>
-            </w:r>
-          </w:p>
-          <w:p>
-            <w:pPr>
-              <w:jc w:val="center"/>
-              <w:cnfStyle w:val="000000000000" w:firstRow="0" w:lastRow="0" w:firstColumn="0" w:lastColumn="0" w:oddVBand="0" w:evenVBand="0" w:oddHBand="0" w:evenHBand="0" w:firstRowFirstColumn="0" w:firstRowLastColumn="0" w:lastRowFirstColumn="0" w:lastRowLastColumn="0"/>
-            </w:pPr>
-          </w:p>
-          <w:p>
-            <w:pPr>
-              <w:jc w:val="center"/>
-              <w:cnfStyle w:val="000000000000" w:firstRow="0" w:lastRow="0" w:firstColumn="0" w:lastColumn="0" w:oddVBand="0" w:evenVBand="0" w:oddHBand="0" w:evenHBand="0" w:firstRowFirstColumn="0" w:firstRowLastColumn="0" w:lastRowFirstColumn="0" w:lastRowLastColumn="0"/>
-            </w:pPr>
-          </w:p>
-        </w:tc>
-        <w:tc>
-          <w:tcPr>
-            <w:tcW w:w="3775" w:type="dxa"/>
-          </w:tcPr>
-          <w:p>
-            <w:pPr>
-              <w:pStyle w:val="HTMLPreformatted"/>
-              <w:wordWrap w:val="0"/>
-              <w:spacing w:line="244" w:lineRule="atLeast"/>
-              <w:cnfStyle w:val="000000000000" w:firstRow="0" w:lastRow="0" w:firstColumn="0" w:lastColumn="0" w:oddVBand="0" w:evenVBand="0" w:oddHBand="0" w:evenHBand="0" w:firstRowFirstColumn="0" w:firstRowLastColumn="0" w:lastRowFirstColumn="0" w:lastRowLastColumn="0"/>
-            </w:pPr>
-            <w:r>
-              <w:t>{'</w:t>
-            </w:r>
-            <w:proofErr w:type="spellStart"/>
-            <w:r>
-              <w:t>n_estimators</w:t>
-            </w:r>
-            <w:proofErr w:type="spellEnd"/>
-            <w:r>
-              <w:t>': 70,</w:t>
-            </w:r>
-          </w:p>
-          <w:p>
-            <w:pPr>
-              <w:pStyle w:val="HTMLPreformatted"/>
-              <w:wordWrap w:val="0"/>
-              <w:spacing w:line="244" w:lineRule="atLeast"/>
-              <w:cnfStyle w:val="000000000000" w:firstRow="0" w:lastRow="0" w:firstColumn="0" w:lastColumn="0" w:oddVBand="0" w:evenVBand="0" w:oddHBand="0" w:evenHBand="0" w:firstRowFirstColumn="0" w:firstRowLastColumn="0" w:lastRowFirstColumn="0" w:lastRowLastColumn="0"/>
-            </w:pPr>
-            <w:r>
-              <w:t xml:space="preserve"> '</w:t>
-            </w:r>
-            <w:proofErr w:type="spellStart"/>
-            <w:proofErr w:type="gramStart"/>
-            <w:r>
-              <w:t>min</w:t>
-            </w:r>
-            <w:proofErr w:type="gramEnd"/>
-            <w:r>
-              <w:t>_samples_split</w:t>
-            </w:r>
-            <w:proofErr w:type="spellEnd"/>
-            <w:r>
-              <w:t>': 5,</w:t>
-            </w:r>
-          </w:p>
-          <w:p>
-            <w:pPr>
-              <w:pStyle w:val="HTMLPreformatted"/>
-              <w:wordWrap w:val="0"/>
-              <w:spacing w:line="244" w:lineRule="atLeast"/>
-              <w:cnfStyle w:val="000000000000" w:firstRow="0" w:lastRow="0" w:firstColumn="0" w:lastColumn="0" w:oddVBand="0" w:evenVBand="0" w:oddHBand="0" w:evenHBand="0" w:firstRowFirstColumn="0" w:firstRowLastColumn="0" w:lastRowFirstColumn="0" w:lastRowLastColumn="0"/>
-            </w:pPr>
-            <w:r>
-              <w:t xml:space="preserve"> '</w:t>
-            </w:r>
-            <w:proofErr w:type="spellStart"/>
-            <w:proofErr w:type="gramStart"/>
-            <w:r>
-              <w:t>min</w:t>
-            </w:r>
-            <w:proofErr w:type="gramEnd"/>
-            <w:r>
-              <w:t>_samples_leaf</w:t>
-            </w:r>
-            <w:proofErr w:type="spellEnd"/>
-            <w:r>
-              <w:t>': 1,</w:t>
-            </w:r>
-          </w:p>
-          <w:p>
-            <w:pPr>
-              <w:pStyle w:val="HTMLPreformatted"/>
-              <w:wordWrap w:val="0"/>
-              <w:spacing w:line="244" w:lineRule="atLeast"/>
-              <w:cnfStyle w:val="000000000000" w:firstRow="0" w:lastRow="0" w:firstColumn="0" w:lastColumn="0" w:oddVBand="0" w:evenVBand="0" w:oddHBand="0" w:evenHBand="0" w:firstRowFirstColumn="0" w:firstRowLastColumn="0" w:lastRowFirstColumn="0" w:lastRowLastColumn="0"/>
-            </w:pPr>
-            <w:r>
-              <w:t xml:space="preserve"> '</w:t>
-            </w:r>
-            <w:proofErr w:type="spellStart"/>
-            <w:proofErr w:type="gramStart"/>
-            <w:r>
-              <w:t>max</w:t>
-            </w:r>
-            <w:proofErr w:type="gramEnd"/>
-            <w:r>
-              <w:t>_features</w:t>
-            </w:r>
-            <w:proofErr w:type="spellEnd"/>
-            <w:r>
-              <w:t>': 0.3,</w:t>
-            </w:r>
-          </w:p>
-          <w:p>
-            <w:pPr>
-              <w:pStyle w:val="HTMLPreformatted"/>
-              <w:wordWrap w:val="0"/>
-              <w:spacing w:line="244" w:lineRule="atLeast"/>
-              <w:cnfStyle w:val="000000000000" w:firstRow="0" w:lastRow="0" w:firstColumn="0" w:lastColumn="0" w:oddVBand="0" w:evenVBand="0" w:oddHBand="0" w:evenHBand="0" w:firstRowFirstColumn="0" w:firstRowLastColumn="0" w:lastRowFirstColumn="0" w:lastRowLastColumn="0"/>
-            </w:pPr>
-            <w:r>
-              <w:t xml:space="preserve"> '</w:t>
-            </w:r>
-            <w:proofErr w:type="spellStart"/>
-            <w:proofErr w:type="gramStart"/>
-            <w:r>
-              <w:t>max</w:t>
-            </w:r>
-            <w:proofErr w:type="gramEnd"/>
-            <w:r>
-              <w:t>_depth</w:t>
-            </w:r>
-            <w:proofErr w:type="spellEnd"/>
-            <w:r>
-              <w:t>': 80,</w:t>
-            </w:r>
-          </w:p>
-          <w:p>
-            <w:pPr>
-              <w:pStyle w:val="HTMLPreformatted"/>
-              <w:wordWrap w:val="0"/>
-              <w:spacing w:line="244" w:lineRule="atLeast"/>
-              <w:cnfStyle w:val="000000000000" w:firstRow="0" w:lastRow="0" w:firstColumn="0" w:lastColumn="0" w:oddVBand="0" w:evenVBand="0" w:oddHBand="0" w:evenHBand="0" w:firstRowFirstColumn="0" w:firstRowLastColumn="0" w:lastRowFirstColumn="0" w:lastRowLastColumn="0"/>
-            </w:pPr>
-            <w:r>
-              <w:t xml:space="preserve"> 'bootstrap': False}</w:t>
-            </w:r>
-          </w:p>
-          <w:p>
-            <w:pPr>
-              <w:tabs>
-                <w:tab w:val="left" w:pos="669"/>
-              </w:tabs>
-              <w:cnfStyle w:val="000000000000" w:firstRow="0" w:lastRow="0" w:firstColumn="0" w:lastColumn="0" w:oddVBand="0" w:evenVBand="0" w:oddHBand="0" w:evenHBand="0" w:firstRowFirstColumn="0" w:firstRowLastColumn="0" w:lastRowFirstColumn="0" w:lastRowLastColumn="0"/>
-            </w:pPr>
-          </w:p>
-        </w:tc>
-      </w:tr>
-      <w:tr>
-        <w:trPr>
-          <w:cnfStyle w:val="000000100000" w:firstRow="0" w:lastRow="0" w:firstColumn="0" w:lastColumn="0" w:oddVBand="0" w:evenVBand="0" w:oddHBand="1" w:evenHBand="0" w:firstRowFirstColumn="0" w:firstRowLastColumn="0" w:lastRowFirstColumn="0" w:lastRowLastColumn="0"/>
           <w:trHeight w:val="839"/>
           <w:jc w:val="center"/>
         </w:trPr>
         <w:tc>
           <w:tcPr>
             <w:cnfStyle w:val="001000000000" w:firstRow="0" w:lastRow="0" w:firstColumn="1" w:lastColumn="0" w:oddVBand="0" w:evenVBand="0" w:oddHBand="0" w:evenHBand="0" w:firstRowFirstColumn="0" w:firstRowLastColumn="0" w:lastRowFirstColumn="0" w:lastRowLastColumn="0"/>
-            <w:tcW w:w="2268" w:type="dxa"/>
+            <w:tcW w:w="1993" w:type="dxa"/>
           </w:tcPr>
           <w:p/>
         </w:tc>
         <w:tc>
           <w:tcPr>
-            <w:tcW w:w="2240" w:type="dxa"/>
-          </w:tcPr>
-          <w:p>
-            <w:pPr>
-              <w:jc w:val="center"/>
-              <w:cnfStyle w:val="000000100000" w:firstRow="0" w:lastRow="0" w:firstColumn="0" w:lastColumn="0" w:oddVBand="0" w:evenVBand="0" w:oddHBand="1" w:evenHBand="0" w:firstRowFirstColumn="0" w:firstRowLastColumn="0" w:lastRowFirstColumn="0" w:lastRowLastColumn="0"/>
-            </w:pPr>
-          </w:p>
-        </w:tc>
-        <w:tc>
-          <w:tcPr>
-            <w:tcW w:w="1067" w:type="dxa"/>
-          </w:tcPr>
-          <w:p>
-            <w:pPr>
-              <w:jc w:val="center"/>
-              <w:cnfStyle w:val="000000100000" w:firstRow="0" w:lastRow="0" w:firstColumn="0" w:lastColumn="0" w:oddVBand="0" w:evenVBand="0" w:oddHBand="1" w:evenHBand="0" w:firstRowFirstColumn="0" w:firstRowLastColumn="0" w:lastRowFirstColumn="0" w:lastRowLastColumn="0"/>
-            </w:pPr>
-          </w:p>
-        </w:tc>
-        <w:tc>
-          <w:tcPr>
-            <w:tcW w:w="3775" w:type="dxa"/>
-          </w:tcPr>
-          <w:p>
-            <w:pPr>
-              <w:jc w:val="center"/>
-              <w:cnfStyle w:val="000000100000" w:firstRow="0" w:lastRow="0" w:firstColumn="0" w:lastColumn="0" w:oddVBand="0" w:evenVBand="0" w:oddHBand="1" w:evenHBand="0" w:firstRowFirstColumn="0" w:firstRowLastColumn="0" w:lastRowFirstColumn="0" w:lastRowLastColumn="0"/>
+            <w:tcW w:w="1828" w:type="dxa"/>
+          </w:tcPr>
+          <w:p>
+            <w:pPr>
+              <w:jc w:val="center"/>
+              <w:cnfStyle w:val="000000000000" w:firstRow="0" w:lastRow="0" w:firstColumn="0" w:lastColumn="0" w:oddVBand="0" w:evenVBand="0" w:oddHBand="0" w:evenHBand="0" w:firstRowFirstColumn="0" w:firstRowLastColumn="0" w:lastRowFirstColumn="0" w:lastRowLastColumn="0"/>
+            </w:pPr>
+          </w:p>
+        </w:tc>
+        <w:tc>
+          <w:tcPr>
+            <w:tcW w:w="1372" w:type="dxa"/>
+          </w:tcPr>
+          <w:p>
+            <w:pPr>
+              <w:jc w:val="center"/>
+              <w:cnfStyle w:val="000000000000" w:firstRow="0" w:lastRow="0" w:firstColumn="0" w:lastColumn="0" w:oddVBand="0" w:evenVBand="0" w:oddHBand="0" w:evenHBand="0" w:firstRowFirstColumn="0" w:firstRowLastColumn="0" w:lastRowFirstColumn="0" w:lastRowLastColumn="0"/>
+            </w:pPr>
+          </w:p>
+        </w:tc>
+        <w:tc>
+          <w:tcPr>
+            <w:tcW w:w="4157" w:type="dxa"/>
+          </w:tcPr>
+          <w:p>
+            <w:pPr>
+              <w:jc w:val="center"/>
+              <w:cnfStyle w:val="000000000000" w:firstRow="0" w:lastRow="0" w:firstColumn="0" w:lastColumn="0" w:oddVBand="0" w:evenVBand="0" w:oddHBand="0" w:evenHBand="0" w:firstRowFirstColumn="0" w:firstRowLastColumn="0" w:lastRowFirstColumn="0" w:lastRowLastColumn="0"/>
             </w:pPr>
           </w:p>
         </w:tc>

</xml_diff>